<commit_message>
Nambah isi, nambah references.
</commit_message>
<xml_diff>
--- a/TAHAP 2 - OTW/v1/BAB 3.docx
+++ b/TAHAP 2 - OTW/v1/BAB 3.docx
@@ -1,55 +1,26 @@
 
 <file path=word/document.xml><?xml version="1.0" encoding="utf-8"?>
-<w:document xmlns:wpc="http://schemas.microsoft.com/office/word/2010/wordprocessingCanvas" xmlns:mo="http://schemas.microsoft.com/office/mac/office/2008/main" xmlns:mc="http://schemas.openxmlformats.org/markup-compatibility/2006" xmlns:mv="urn:schemas-microsoft-com:mac:vml" xmlns:o="urn:schemas-microsoft-com:office:office" xmlns:r="http://schemas.openxmlformats.org/officeDocument/2006/relationships" xmlns:m="http://schemas.openxmlformats.org/officeDocument/2006/math" xmlns:v="urn:schemas-microsoft-com:vml" xmlns:wp14="http://schemas.microsoft.com/office/word/2010/wordprocessingDrawing" xmlns:wp="http://schemas.openxmlformats.org/drawingml/2006/wordprocessingDrawing" xmlns:w10="urn:schemas-microsoft-com:office:word" xmlns:w="http://schemas.openxmlformats.org/wordprocessingml/2006/main" xmlns:w14="http://schemas.microsoft.com/office/word/2010/wordml" xmlns:w15="http://schemas.microsoft.com/office/word/2012/wordml" xmlns:wpg="http://schemas.microsoft.com/office/word/2010/wordprocessingGroup" xmlns:wpi="http://schemas.microsoft.com/office/word/2010/wordprocessingInk" xmlns:wne="http://schemas.microsoft.com/office/word/2006/wordml" xmlns:wps="http://schemas.microsoft.com/office/word/2010/wordprocessingShape" mc:Ignorable="w14 w15 wp14">
+<w:document xmlns:wpc="http://schemas.microsoft.com/office/word/2010/wordprocessingCanvas" xmlns:mc="http://schemas.openxmlformats.org/markup-compatibility/2006" xmlns:o="urn:schemas-microsoft-com:office:office" xmlns:r="http://schemas.openxmlformats.org/officeDocument/2006/relationships" xmlns:m="http://schemas.openxmlformats.org/officeDocument/2006/math" xmlns:v="urn:schemas-microsoft-com:vml" xmlns:wp14="http://schemas.microsoft.com/office/word/2010/wordprocessingDrawing" xmlns:wp="http://schemas.openxmlformats.org/drawingml/2006/wordprocessingDrawing" xmlns:w10="urn:schemas-microsoft-com:office:word" xmlns:w="http://schemas.openxmlformats.org/wordprocessingml/2006/main" xmlns:w14="http://schemas.microsoft.com/office/word/2010/wordml" xmlns:w15="http://schemas.microsoft.com/office/word/2012/wordml" xmlns:wpg="http://schemas.microsoft.com/office/word/2010/wordprocessingGroup" xmlns:wpi="http://schemas.microsoft.com/office/word/2010/wordprocessingInk" xmlns:wne="http://schemas.microsoft.com/office/word/2006/wordml" xmlns:wps="http://schemas.microsoft.com/office/word/2010/wordprocessingShape" mc:Ignorable="w14 w15 wp14">
   <w:body>
     <w:p>
       <w:pPr>
-        <w:spacing w:after="240"/>
-        <w:jc w:val="center"/>
-        <w:rPr>
-          <w:b/>
-          <w:bCs/>
-        </w:rPr>
-      </w:pPr>
-      <w:r>
-        <w:rPr>
-          <w:b/>
-          <w:bCs/>
-        </w:rPr>
+        <w:pStyle w:val="Title"/>
+      </w:pPr>
+      <w:r>
         <w:t xml:space="preserve">BAB </w:t>
       </w:r>
       <w:r>
-        <w:rPr>
-          <w:b/>
-          <w:bCs/>
-          <w:lang w:val="en-US"/>
-        </w:rPr>
         <w:t>3</w:t>
       </w:r>
     </w:p>
     <w:p>
       <w:pPr>
-        <w:spacing w:after="240"/>
-        <w:jc w:val="center"/>
-        <w:rPr>
-          <w:b/>
-          <w:bCs/>
-          <w:lang w:val="en-US"/>
-        </w:rPr>
-      </w:pPr>
-      <w:r>
-        <w:rPr>
-          <w:b/>
-          <w:bCs/>
-        </w:rPr>
+        <w:pStyle w:val="Title"/>
+      </w:pPr>
+      <w:r>
         <w:t>ANALISIS DAN PERANCANGAN</w:t>
       </w:r>
       <w:r>
-        <w:rPr>
-          <w:b/>
-          <w:bCs/>
-          <w:lang w:val="en-US"/>
-        </w:rPr>
         <w:t xml:space="preserve"> SISTEM</w:t>
       </w:r>
     </w:p>
@@ -228,7 +199,7 @@
       <w:r>
         <w:rPr>
           <w:noProof/>
-          <w:lang w:val="en-US" w:eastAsia="en-US" w:bidi="ar-SA"/>
+          <w:lang w:val="en-US"/>
         </w:rPr>
         <w:drawing>
           <wp:inline distT="0" distB="0" distL="0" distR="0" wp14:anchorId="32D645ED" wp14:editId="61455C21">
@@ -462,7 +433,7 @@
       <w:r>
         <w:rPr>
           <w:noProof/>
-          <w:lang w:val="en-US" w:eastAsia="en-US" w:bidi="ar-SA"/>
+          <w:lang w:val="en-US"/>
         </w:rPr>
         <w:drawing>
           <wp:inline distT="0" distB="0" distL="0" distR="0" wp14:anchorId="3CEC3F52" wp14:editId="245E6D0B">
@@ -1043,6 +1014,7 @@
     <w:p>
       <w:pPr>
         <w:pStyle w:val="Heading2"/>
+        <w:ind w:left="505" w:hanging="505"/>
       </w:pPr>
       <w:r>
         <w:t xml:space="preserve">Penentuan </w:t>
@@ -1112,6 +1084,7 @@
     <w:p>
       <w:pPr>
         <w:pStyle w:val="Heading3"/>
+        <w:ind w:left="646" w:hanging="646"/>
       </w:pPr>
       <w:r>
         <w:t>Penentuan jumlah node pada hidden layer</w:t>
@@ -1463,6 +1436,7 @@
     <w:p>
       <w:pPr>
         <w:pStyle w:val="Heading3"/>
+        <w:ind w:left="646" w:hanging="646"/>
       </w:pPr>
       <w:r>
         <w:lastRenderedPageBreak/>
@@ -1474,7 +1448,17 @@
         <w:t xml:space="preserve">Tahap </w:t>
       </w:r>
       <w:r>
-        <w:t xml:space="preserve">yang dilakukan setelah jumlah neuron pada hidden layer </w:t>
+        <w:t xml:space="preserve">yang dilakukan setelah jumlah neuron pada </w:t>
+      </w:r>
+      <w:r>
+        <w:rPr>
+          <w:i/>
+          <w:iCs/>
+        </w:rPr>
+        <w:t>hidden layer</w:t>
+      </w:r>
+      <w:r>
+        <w:t xml:space="preserve"> </w:t>
       </w:r>
       <w:r>
         <w:t xml:space="preserve">adalah menentukan fungsi aktivasi yang akan digunakan neuron dalam proses </w:t>
@@ -1551,9 +1535,7 @@
     </w:p>
     <w:p>
       <w:pPr>
-        <w:rPr>
-          <w:lang w:val="en-US"/>
-        </w:rPr>
+        <w:spacing w:after="240"/>
       </w:pPr>
       <w:r>
         <w:t xml:space="preserve">Proses </w:t>
@@ -1580,20 +1562,175 @@
       <w:r>
         <w:t xml:space="preserve"> dalam menjalankan proses klasifikasi kualitas air. Proses </w:t>
       </w:r>
+      <w:r>
+        <w:rPr>
+          <w:i/>
+        </w:rPr>
+        <w:t>training</w:t>
+      </w:r>
+      <w:r>
+        <w:t xml:space="preserve"> adalah </w:t>
+      </w:r>
+      <w:r>
+        <w:t xml:space="preserve">sebuah proses di mana sebuah </w:t>
+      </w:r>
+      <w:r>
+        <w:rPr>
+          <w:i/>
+          <w:iCs/>
+        </w:rPr>
+        <w:t>artificial neural network</w:t>
+      </w:r>
+      <w:r>
+        <w:t xml:space="preserve"> </w:t>
+      </w:r>
+      <w:r>
+        <w:t xml:space="preserve">akan dilakukan konfigurasi </w:t>
+      </w:r>
+      <w:r>
+        <w:t>untuk dapat menghasilkan keluaran yang dibutuhkan</w:t>
+      </w:r>
+      <w:r>
+        <w:t xml:space="preserve"> </w:t>
+      </w:r>
+      <w:r>
+        <w:t xml:space="preserve">dengan memberikan sebuah kumpulan data tertentu. (Krose &amp; van der Smagt, 1996) </w:t>
+      </w:r>
+      <w:r>
+        <w:t xml:space="preserve">Hasil akhir dari proses ini adalah </w:t>
+      </w:r>
+      <w:r>
+        <w:t xml:space="preserve">sebuah </w:t>
+      </w:r>
+      <w:r>
+        <w:rPr>
+          <w:i/>
+          <w:iCs/>
+        </w:rPr>
+        <w:t>artificial neural network</w:t>
+      </w:r>
+      <w:r>
+        <w:t xml:space="preserve"> yang telah dilatih untuk memberikan hasil yang sesuai dengan data yang telah diberikan selama proses </w:t>
+      </w:r>
+      <w:r>
+        <w:rPr>
+          <w:i/>
+          <w:iCs/>
+        </w:rPr>
+        <w:t>training</w:t>
+      </w:r>
+      <w:r>
+        <w:t>.</w:t>
+      </w:r>
+    </w:p>
+    <w:p>
+      <w:pPr>
+        <w:ind w:firstLine="720"/>
+      </w:pPr>
+      <w:r>
+        <w:t xml:space="preserve">Pada penelitian ini, </w:t>
+      </w:r>
+      <w:r>
+        <w:t xml:space="preserve">sebuah </w:t>
+      </w:r>
+      <w:r>
+        <w:t xml:space="preserve">artificial neural network </w:t>
+      </w:r>
+      <w:r>
+        <w:t xml:space="preserve">dengan </w:t>
+      </w:r>
+      <w:r>
+        <w:t xml:space="preserve">jumlah neuron </w:t>
+      </w:r>
+      <w:r>
+        <w:t xml:space="preserve">pada </w:t>
+      </w:r>
+      <w:r>
+        <w:t xml:space="preserve">hidden layer dan </w:t>
+      </w:r>
+      <w:r>
+        <w:t xml:space="preserve">fungsi aktivasi neuron yang telah ditentukan pada langkah sebelumnya, akan dilatih menggunakan </w:t>
+      </w:r>
+      <w:r>
+        <w:rPr>
+          <w:i/>
+          <w:iCs/>
+        </w:rPr>
+        <w:t>extreme learning machine</w:t>
+      </w:r>
+      <w:r>
+        <w:t xml:space="preserve">. Proses </w:t>
+      </w:r>
+      <w:r>
+        <w:rPr>
+          <w:i/>
+          <w:iCs/>
+        </w:rPr>
+        <w:t>training</w:t>
+      </w:r>
+      <w:r>
+        <w:t xml:space="preserve"> dilakukan melalui tiga tahap, yaitu pengacakan </w:t>
+      </w:r>
+      <w:r>
+        <w:rPr>
+          <w:i/>
+          <w:iCs/>
+        </w:rPr>
+        <w:t>input weight</w:t>
+      </w:r>
+      <w:r>
+        <w:t xml:space="preserve"> dan </w:t>
+      </w:r>
+      <w:r>
+        <w:rPr>
+          <w:i/>
+          <w:iCs/>
+        </w:rPr>
+        <w:t>bias</w:t>
+      </w:r>
+      <w:r>
+        <w:t xml:space="preserve">, penghitungan </w:t>
+      </w:r>
+      <w:r>
+        <w:rPr>
+          <w:i/>
+          <w:iCs/>
+        </w:rPr>
+        <w:t>hidden layer output matrix</w:t>
+      </w:r>
+      <w:r>
+        <w:t xml:space="preserve">, dan penghitungan </w:t>
+      </w:r>
+      <w:r>
+        <w:rPr>
+          <w:i/>
+          <w:iCs/>
+        </w:rPr>
+        <w:t>output weight</w:t>
+      </w:r>
+      <w:r>
+        <w:t>.</w:t>
+      </w:r>
+    </w:p>
+    <w:p>
+      <w:pPr>
+        <w:pStyle w:val="Heading3"/>
+      </w:pPr>
+      <w:r>
+        <w:t xml:space="preserve">Pengacakan </w:t>
+      </w:r>
+      <w:r>
+        <w:t>input weight dan bias</w:t>
+      </w:r>
+    </w:p>
+    <w:p>
+      <w:pPr>
+        <w:rPr>
+          <w:rFonts w:hint="eastAsia"/>
+        </w:rPr>
+      </w:pPr>
       <w:bookmarkStart w:id="0" w:name="_GoBack"/>
-      <w:r>
-        <w:rPr>
-          <w:i/>
-        </w:rPr>
-        <w:t>training</w:t>
-      </w:r>
-      <w:r>
-        <w:t xml:space="preserve"> </w:t>
-      </w:r>
       <w:bookmarkEnd w:id="0"/>
-      <w:r>
-        <w:t xml:space="preserve">adalah </w:t>
-      </w:r>
     </w:p>
     <w:sectPr>
       <w:headerReference w:type="default" r:id="rId9"/>
@@ -1610,7 +1747,7 @@
 </file>
 
 <file path=word/endnotes.xml><?xml version="1.0" encoding="utf-8"?>
-<w:endnotes xmlns:wpc="http://schemas.microsoft.com/office/word/2010/wordprocessingCanvas" xmlns:mo="http://schemas.microsoft.com/office/mac/office/2008/main" xmlns:mc="http://schemas.openxmlformats.org/markup-compatibility/2006" xmlns:mv="urn:schemas-microsoft-com:mac:vml" xmlns:o="urn:schemas-microsoft-com:office:office" xmlns:r="http://schemas.openxmlformats.org/officeDocument/2006/relationships" xmlns:m="http://schemas.openxmlformats.org/officeDocument/2006/math" xmlns:v="urn:schemas-microsoft-com:vml" xmlns:wp14="http://schemas.microsoft.com/office/word/2010/wordprocessingDrawing" xmlns:wp="http://schemas.openxmlformats.org/drawingml/2006/wordprocessingDrawing" xmlns:w10="urn:schemas-microsoft-com:office:word" xmlns:w="http://schemas.openxmlformats.org/wordprocessingml/2006/main" xmlns:w14="http://schemas.microsoft.com/office/word/2010/wordml" xmlns:w15="http://schemas.microsoft.com/office/word/2012/wordml" xmlns:wpg="http://schemas.microsoft.com/office/word/2010/wordprocessingGroup" xmlns:wpi="http://schemas.microsoft.com/office/word/2010/wordprocessingInk" xmlns:wne="http://schemas.microsoft.com/office/word/2006/wordml" xmlns:wps="http://schemas.microsoft.com/office/word/2010/wordprocessingShape" mc:Ignorable="w14 w15 wp14">
+<w:endnotes xmlns:wpc="http://schemas.microsoft.com/office/word/2010/wordprocessingCanvas" xmlns:mc="http://schemas.openxmlformats.org/markup-compatibility/2006" xmlns:o="urn:schemas-microsoft-com:office:office" xmlns:r="http://schemas.openxmlformats.org/officeDocument/2006/relationships" xmlns:m="http://schemas.openxmlformats.org/officeDocument/2006/math" xmlns:v="urn:schemas-microsoft-com:vml" xmlns:wp14="http://schemas.microsoft.com/office/word/2010/wordprocessingDrawing" xmlns:wp="http://schemas.openxmlformats.org/drawingml/2006/wordprocessingDrawing" xmlns:w10="urn:schemas-microsoft-com:office:word" xmlns:w="http://schemas.openxmlformats.org/wordprocessingml/2006/main" xmlns:w14="http://schemas.microsoft.com/office/word/2010/wordml" xmlns:w15="http://schemas.microsoft.com/office/word/2012/wordml" xmlns:wpg="http://schemas.microsoft.com/office/word/2010/wordprocessingGroup" xmlns:wpi="http://schemas.microsoft.com/office/word/2010/wordprocessingInk" xmlns:wne="http://schemas.microsoft.com/office/word/2006/wordml" xmlns:wps="http://schemas.microsoft.com/office/word/2010/wordprocessingShape" mc:Ignorable="w14 w15 wp14">
   <w:endnote w:type="separator" w:id="-1">
     <w:p>
       <w:pPr>
@@ -1635,7 +1772,7 @@
 </file>
 
 <file path=word/footer1.xml><?xml version="1.0" encoding="utf-8"?>
-<w:ftr xmlns:wpc="http://schemas.microsoft.com/office/word/2010/wordprocessingCanvas" xmlns:mo="http://schemas.microsoft.com/office/mac/office/2008/main" xmlns:mc="http://schemas.openxmlformats.org/markup-compatibility/2006" xmlns:mv="urn:schemas-microsoft-com:mac:vml" xmlns:o="urn:schemas-microsoft-com:office:office" xmlns:r="http://schemas.openxmlformats.org/officeDocument/2006/relationships" xmlns:m="http://schemas.openxmlformats.org/officeDocument/2006/math" xmlns:v="urn:schemas-microsoft-com:vml" xmlns:wp14="http://schemas.microsoft.com/office/word/2010/wordprocessingDrawing" xmlns:wp="http://schemas.openxmlformats.org/drawingml/2006/wordprocessingDrawing" xmlns:w10="urn:schemas-microsoft-com:office:word" xmlns:w="http://schemas.openxmlformats.org/wordprocessingml/2006/main" xmlns:w14="http://schemas.microsoft.com/office/word/2010/wordml" xmlns:w15="http://schemas.microsoft.com/office/word/2012/wordml" xmlns:wpg="http://schemas.microsoft.com/office/word/2010/wordprocessingGroup" xmlns:wpi="http://schemas.microsoft.com/office/word/2010/wordprocessingInk" xmlns:wne="http://schemas.microsoft.com/office/word/2006/wordml" xmlns:wps="http://schemas.microsoft.com/office/word/2010/wordprocessingShape" mc:Ignorable="w14 w15 wp14">
+<w:ftr xmlns:wpc="http://schemas.microsoft.com/office/word/2010/wordprocessingCanvas" xmlns:mc="http://schemas.openxmlformats.org/markup-compatibility/2006" xmlns:o="urn:schemas-microsoft-com:office:office" xmlns:r="http://schemas.openxmlformats.org/officeDocument/2006/relationships" xmlns:m="http://schemas.openxmlformats.org/officeDocument/2006/math" xmlns:v="urn:schemas-microsoft-com:vml" xmlns:wp14="http://schemas.microsoft.com/office/word/2010/wordprocessingDrawing" xmlns:wp="http://schemas.openxmlformats.org/drawingml/2006/wordprocessingDrawing" xmlns:w10="urn:schemas-microsoft-com:office:word" xmlns:w="http://schemas.openxmlformats.org/wordprocessingml/2006/main" xmlns:w14="http://schemas.microsoft.com/office/word/2010/wordml" xmlns:w15="http://schemas.microsoft.com/office/word/2012/wordml" xmlns:wpg="http://schemas.microsoft.com/office/word/2010/wordprocessingGroup" xmlns:wpi="http://schemas.microsoft.com/office/word/2010/wordprocessingInk" xmlns:wne="http://schemas.microsoft.com/office/word/2006/wordml" xmlns:wps="http://schemas.microsoft.com/office/word/2010/wordprocessingShape" mc:Ignorable="w14 w15 wp14">
   <w:p>
     <w:pPr>
       <w:pStyle w:val="Footer"/>
@@ -1646,7 +1783,7 @@
 </file>
 
 <file path=word/footnotes.xml><?xml version="1.0" encoding="utf-8"?>
-<w:footnotes xmlns:wpc="http://schemas.microsoft.com/office/word/2010/wordprocessingCanvas" xmlns:mo="http://schemas.microsoft.com/office/mac/office/2008/main" xmlns:mc="http://schemas.openxmlformats.org/markup-compatibility/2006" xmlns:mv="urn:schemas-microsoft-com:mac:vml" xmlns:o="urn:schemas-microsoft-com:office:office" xmlns:r="http://schemas.openxmlformats.org/officeDocument/2006/relationships" xmlns:m="http://schemas.openxmlformats.org/officeDocument/2006/math" xmlns:v="urn:schemas-microsoft-com:vml" xmlns:wp14="http://schemas.microsoft.com/office/word/2010/wordprocessingDrawing" xmlns:wp="http://schemas.openxmlformats.org/drawingml/2006/wordprocessingDrawing" xmlns:w10="urn:schemas-microsoft-com:office:word" xmlns:w="http://schemas.openxmlformats.org/wordprocessingml/2006/main" xmlns:w14="http://schemas.microsoft.com/office/word/2010/wordml" xmlns:w15="http://schemas.microsoft.com/office/word/2012/wordml" xmlns:wpg="http://schemas.microsoft.com/office/word/2010/wordprocessingGroup" xmlns:wpi="http://schemas.microsoft.com/office/word/2010/wordprocessingInk" xmlns:wne="http://schemas.microsoft.com/office/word/2006/wordml" xmlns:wps="http://schemas.microsoft.com/office/word/2010/wordprocessingShape" mc:Ignorable="w14 w15 wp14">
+<w:footnotes xmlns:wpc="http://schemas.microsoft.com/office/word/2010/wordprocessingCanvas" xmlns:mc="http://schemas.openxmlformats.org/markup-compatibility/2006" xmlns:o="urn:schemas-microsoft-com:office:office" xmlns:r="http://schemas.openxmlformats.org/officeDocument/2006/relationships" xmlns:m="http://schemas.openxmlformats.org/officeDocument/2006/math" xmlns:v="urn:schemas-microsoft-com:vml" xmlns:wp14="http://schemas.microsoft.com/office/word/2010/wordprocessingDrawing" xmlns:wp="http://schemas.openxmlformats.org/drawingml/2006/wordprocessingDrawing" xmlns:w10="urn:schemas-microsoft-com:office:word" xmlns:w="http://schemas.openxmlformats.org/wordprocessingml/2006/main" xmlns:w14="http://schemas.microsoft.com/office/word/2010/wordml" xmlns:w15="http://schemas.microsoft.com/office/word/2012/wordml" xmlns:wpg="http://schemas.microsoft.com/office/word/2010/wordprocessingGroup" xmlns:wpi="http://schemas.microsoft.com/office/word/2010/wordprocessingInk" xmlns:wne="http://schemas.microsoft.com/office/word/2006/wordml" xmlns:wps="http://schemas.microsoft.com/office/word/2010/wordprocessingShape" mc:Ignorable="w14 w15 wp14">
   <w:footnote w:type="separator" w:id="-1">
     <w:p>
       <w:pPr>
@@ -1671,7 +1808,7 @@
 </file>
 
 <file path=word/header1.xml><?xml version="1.0" encoding="utf-8"?>
-<w:hdr xmlns:wpc="http://schemas.microsoft.com/office/word/2010/wordprocessingCanvas" xmlns:mo="http://schemas.microsoft.com/office/mac/office/2008/main" xmlns:mc="http://schemas.openxmlformats.org/markup-compatibility/2006" xmlns:mv="urn:schemas-microsoft-com:mac:vml" xmlns:o="urn:schemas-microsoft-com:office:office" xmlns:r="http://schemas.openxmlformats.org/officeDocument/2006/relationships" xmlns:m="http://schemas.openxmlformats.org/officeDocument/2006/math" xmlns:v="urn:schemas-microsoft-com:vml" xmlns:wp14="http://schemas.microsoft.com/office/word/2010/wordprocessingDrawing" xmlns:wp="http://schemas.openxmlformats.org/drawingml/2006/wordprocessingDrawing" xmlns:w10="urn:schemas-microsoft-com:office:word" xmlns:w="http://schemas.openxmlformats.org/wordprocessingml/2006/main" xmlns:w14="http://schemas.microsoft.com/office/word/2010/wordml" xmlns:w15="http://schemas.microsoft.com/office/word/2012/wordml" xmlns:wpg="http://schemas.microsoft.com/office/word/2010/wordprocessingGroup" xmlns:wpi="http://schemas.microsoft.com/office/word/2010/wordprocessingInk" xmlns:wne="http://schemas.microsoft.com/office/word/2006/wordml" xmlns:wps="http://schemas.microsoft.com/office/word/2010/wordprocessingShape" mc:Ignorable="w14 w15 wp14">
+<w:hdr xmlns:wpc="http://schemas.microsoft.com/office/word/2010/wordprocessingCanvas" xmlns:mc="http://schemas.openxmlformats.org/markup-compatibility/2006" xmlns:o="urn:schemas-microsoft-com:office:office" xmlns:r="http://schemas.openxmlformats.org/officeDocument/2006/relationships" xmlns:m="http://schemas.openxmlformats.org/officeDocument/2006/math" xmlns:v="urn:schemas-microsoft-com:vml" xmlns:wp14="http://schemas.microsoft.com/office/word/2010/wordprocessingDrawing" xmlns:wp="http://schemas.openxmlformats.org/drawingml/2006/wordprocessingDrawing" xmlns:w10="urn:schemas-microsoft-com:office:word" xmlns:w="http://schemas.openxmlformats.org/wordprocessingml/2006/main" xmlns:w14="http://schemas.microsoft.com/office/word/2010/wordml" xmlns:w15="http://schemas.microsoft.com/office/word/2012/wordml" xmlns:wpg="http://schemas.microsoft.com/office/word/2010/wordprocessingGroup" xmlns:wpi="http://schemas.microsoft.com/office/word/2010/wordprocessingInk" xmlns:wne="http://schemas.microsoft.com/office/word/2006/wordml" xmlns:wps="http://schemas.microsoft.com/office/word/2010/wordprocessingShape" mc:Ignorable="w14 w15 wp14">
   <w:p>
     <w:pPr>
       <w:pStyle w:val="Header"/>
@@ -1690,7 +1827,7 @@
       <w:rPr>
         <w:noProof/>
       </w:rPr>
-      <w:t>20</w:t>
+      <w:t>19</w:t>
     </w:r>
     <w:r>
       <w:fldChar w:fldCharType="end"/>
@@ -1700,8 +1837,121 @@
 </file>
 
 <file path=word/numbering.xml><?xml version="1.0" encoding="utf-8"?>
-<w:numbering xmlns:wpc="http://schemas.microsoft.com/office/word/2010/wordprocessingCanvas" xmlns:mo="http://schemas.microsoft.com/office/mac/office/2008/main" xmlns:mc="http://schemas.openxmlformats.org/markup-compatibility/2006" xmlns:mv="urn:schemas-microsoft-com:mac:vml" xmlns:o="urn:schemas-microsoft-com:office:office" xmlns:r="http://schemas.openxmlformats.org/officeDocument/2006/relationships" xmlns:m="http://schemas.openxmlformats.org/officeDocument/2006/math" xmlns:v="urn:schemas-microsoft-com:vml" xmlns:wp14="http://schemas.microsoft.com/office/word/2010/wordprocessingDrawing" xmlns:wp="http://schemas.openxmlformats.org/drawingml/2006/wordprocessingDrawing" xmlns:w10="urn:schemas-microsoft-com:office:word" xmlns:w="http://schemas.openxmlformats.org/wordprocessingml/2006/main" xmlns:w14="http://schemas.microsoft.com/office/word/2010/wordml" xmlns:w15="http://schemas.microsoft.com/office/word/2012/wordml" xmlns:wpg="http://schemas.microsoft.com/office/word/2010/wordprocessingGroup" xmlns:wpi="http://schemas.microsoft.com/office/word/2010/wordprocessingInk" xmlns:wne="http://schemas.microsoft.com/office/word/2006/wordml" xmlns:wps="http://schemas.microsoft.com/office/word/2010/wordprocessingShape" mc:Ignorable="w14 w15 wp14">
-  <w:abstractNum w:abstractNumId="0">
+<w:numbering xmlns:wpc="http://schemas.microsoft.com/office/word/2010/wordprocessingCanvas" xmlns:mc="http://schemas.openxmlformats.org/markup-compatibility/2006" xmlns:o="urn:schemas-microsoft-com:office:office" xmlns:r="http://schemas.openxmlformats.org/officeDocument/2006/relationships" xmlns:m="http://schemas.openxmlformats.org/officeDocument/2006/math" xmlns:v="urn:schemas-microsoft-com:vml" xmlns:wp14="http://schemas.microsoft.com/office/word/2010/wordprocessingDrawing" xmlns:wp="http://schemas.openxmlformats.org/drawingml/2006/wordprocessingDrawing" xmlns:w10="urn:schemas-microsoft-com:office:word" xmlns:w="http://schemas.openxmlformats.org/wordprocessingml/2006/main" xmlns:w14="http://schemas.microsoft.com/office/word/2010/wordml" xmlns:w15="http://schemas.microsoft.com/office/word/2012/wordml" xmlns:wpg="http://schemas.microsoft.com/office/word/2010/wordprocessingGroup" xmlns:wpi="http://schemas.microsoft.com/office/word/2010/wordprocessingInk" xmlns:wne="http://schemas.microsoft.com/office/word/2006/wordml" xmlns:wps="http://schemas.microsoft.com/office/word/2010/wordprocessingShape" mc:Ignorable="w14 w15 wp14">
+  <w:abstractNum w:abstractNumId="0" w15:restartNumberingAfterBreak="0">
+    <w:nsid w:val="259B5625"/>
+    <w:multiLevelType w:val="multilevel"/>
+    <w:tmpl w:val="61B4D130"/>
+    <w:lvl w:ilvl="0">
+      <w:start w:val="3"/>
+      <w:numFmt w:val="decimal"/>
+      <w:lvlText w:val="%1."/>
+      <w:lvlJc w:val="left"/>
+      <w:pPr>
+        <w:ind w:left="360" w:hanging="360"/>
+      </w:pPr>
+      <w:rPr>
+        <w:rFonts w:hint="eastAsia"/>
+      </w:rPr>
+    </w:lvl>
+    <w:lvl w:ilvl="1">
+      <w:start w:val="1"/>
+      <w:numFmt w:val="decimal"/>
+      <w:lvlText w:val="%1.%2."/>
+      <w:lvlJc w:val="left"/>
+      <w:pPr>
+        <w:ind w:left="432" w:hanging="432"/>
+      </w:pPr>
+      <w:rPr>
+        <w:rFonts w:hint="eastAsia"/>
+      </w:rPr>
+    </w:lvl>
+    <w:lvl w:ilvl="2">
+      <w:start w:val="1"/>
+      <w:numFmt w:val="decimal"/>
+      <w:lvlText w:val="%1.%2.%3."/>
+      <w:lvlJc w:val="left"/>
+      <w:pPr>
+        <w:ind w:left="504" w:hanging="504"/>
+      </w:pPr>
+      <w:rPr>
+        <w:rFonts w:hint="eastAsia"/>
+      </w:rPr>
+    </w:lvl>
+    <w:lvl w:ilvl="3">
+      <w:start w:val="1"/>
+      <w:numFmt w:val="decimal"/>
+      <w:lvlText w:val="%1.%2.%3.%4."/>
+      <w:lvlJc w:val="left"/>
+      <w:pPr>
+        <w:ind w:left="648" w:hanging="648"/>
+      </w:pPr>
+      <w:rPr>
+        <w:rFonts w:hint="eastAsia"/>
+      </w:rPr>
+    </w:lvl>
+    <w:lvl w:ilvl="4">
+      <w:start w:val="1"/>
+      <w:numFmt w:val="decimal"/>
+      <w:lvlText w:val="%1.%2.%3.%4.%5."/>
+      <w:lvlJc w:val="left"/>
+      <w:pPr>
+        <w:ind w:left="2232" w:hanging="792"/>
+      </w:pPr>
+      <w:rPr>
+        <w:rFonts w:hint="eastAsia"/>
+      </w:rPr>
+    </w:lvl>
+    <w:lvl w:ilvl="5">
+      <w:start w:val="1"/>
+      <w:numFmt w:val="decimal"/>
+      <w:lvlText w:val="%1.%2.%3.%4.%5.%6."/>
+      <w:lvlJc w:val="left"/>
+      <w:pPr>
+        <w:ind w:left="2736" w:hanging="936"/>
+      </w:pPr>
+      <w:rPr>
+        <w:rFonts w:hint="eastAsia"/>
+      </w:rPr>
+    </w:lvl>
+    <w:lvl w:ilvl="6">
+      <w:start w:val="1"/>
+      <w:numFmt w:val="decimal"/>
+      <w:lvlText w:val="%1.%2.%3.%4.%5.%6.%7."/>
+      <w:lvlJc w:val="left"/>
+      <w:pPr>
+        <w:ind w:left="3240" w:hanging="1080"/>
+      </w:pPr>
+      <w:rPr>
+        <w:rFonts w:hint="eastAsia"/>
+      </w:rPr>
+    </w:lvl>
+    <w:lvl w:ilvl="7">
+      <w:start w:val="1"/>
+      <w:numFmt w:val="decimal"/>
+      <w:lvlText w:val="%1.%2.%3.%4.%5.%6.%7.%8."/>
+      <w:lvlJc w:val="left"/>
+      <w:pPr>
+        <w:ind w:left="3744" w:hanging="1224"/>
+      </w:pPr>
+      <w:rPr>
+        <w:rFonts w:hint="eastAsia"/>
+      </w:rPr>
+    </w:lvl>
+    <w:lvl w:ilvl="8">
+      <w:start w:val="1"/>
+      <w:numFmt w:val="decimal"/>
+      <w:lvlText w:val="%1.%2.%3.%4.%5.%6.%7.%8.%9."/>
+      <w:lvlJc w:val="left"/>
+      <w:pPr>
+        <w:ind w:left="4320" w:hanging="1440"/>
+      </w:pPr>
+      <w:rPr>
+        <w:rFonts w:hint="eastAsia"/>
+      </w:rPr>
+    </w:lvl>
+  </w:abstractNum>
+  <w:abstractNum w:abstractNumId="1" w15:restartNumberingAfterBreak="0">
     <w:nsid w:val="5BFA5E41"/>
     <w:multiLevelType w:val="hybridMultilevel"/>
     <w:tmpl w:val="B89A67A8"/>
@@ -1790,7 +2040,120 @@
       </w:pPr>
     </w:lvl>
   </w:abstractNum>
-  <w:abstractNum w:abstractNumId="1">
+  <w:abstractNum w:abstractNumId="2" w15:restartNumberingAfterBreak="0">
+    <w:nsid w:val="5C2D6CC6"/>
+    <w:multiLevelType w:val="multilevel"/>
+    <w:tmpl w:val="74A09E4C"/>
+    <w:lvl w:ilvl="0">
+      <w:start w:val="3"/>
+      <w:numFmt w:val="decimal"/>
+      <w:lvlText w:val="%1"/>
+      <w:lvlJc w:val="left"/>
+      <w:pPr>
+        <w:ind w:left="660" w:hanging="660"/>
+      </w:pPr>
+      <w:rPr>
+        <w:rFonts w:hint="default"/>
+      </w:rPr>
+    </w:lvl>
+    <w:lvl w:ilvl="1">
+      <w:start w:val="2"/>
+      <w:numFmt w:val="decimal"/>
+      <w:lvlText w:val="%1.%2"/>
+      <w:lvlJc w:val="left"/>
+      <w:pPr>
+        <w:ind w:left="660" w:hanging="660"/>
+      </w:pPr>
+      <w:rPr>
+        <w:rFonts w:hint="default"/>
+      </w:rPr>
+    </w:lvl>
+    <w:lvl w:ilvl="2">
+      <w:start w:val="2"/>
+      <w:numFmt w:val="decimal"/>
+      <w:lvlText w:val="%1.%2.%3"/>
+      <w:lvlJc w:val="left"/>
+      <w:pPr>
+        <w:ind w:left="720" w:hanging="720"/>
+      </w:pPr>
+      <w:rPr>
+        <w:rFonts w:hint="default"/>
+      </w:rPr>
+    </w:lvl>
+    <w:lvl w:ilvl="3">
+      <w:start w:val="2"/>
+      <w:numFmt w:val="decimal"/>
+      <w:lvlText w:val="%1.%2.%3.%4"/>
+      <w:lvlJc w:val="left"/>
+      <w:pPr>
+        <w:ind w:left="720" w:hanging="720"/>
+      </w:pPr>
+      <w:rPr>
+        <w:rFonts w:hint="default"/>
+      </w:rPr>
+    </w:lvl>
+    <w:lvl w:ilvl="4">
+      <w:start w:val="1"/>
+      <w:numFmt w:val="decimal"/>
+      <w:lvlText w:val="%1.%2.%3.%4.%5"/>
+      <w:lvlJc w:val="left"/>
+      <w:pPr>
+        <w:ind w:left="1080" w:hanging="1080"/>
+      </w:pPr>
+      <w:rPr>
+        <w:rFonts w:hint="default"/>
+      </w:rPr>
+    </w:lvl>
+    <w:lvl w:ilvl="5">
+      <w:start w:val="1"/>
+      <w:numFmt w:val="decimal"/>
+      <w:lvlText w:val="%1.%2.%3.%4.%5.%6"/>
+      <w:lvlJc w:val="left"/>
+      <w:pPr>
+        <w:ind w:left="1080" w:hanging="1080"/>
+      </w:pPr>
+      <w:rPr>
+        <w:rFonts w:hint="default"/>
+      </w:rPr>
+    </w:lvl>
+    <w:lvl w:ilvl="6">
+      <w:start w:val="1"/>
+      <w:numFmt w:val="decimal"/>
+      <w:lvlText w:val="%1.%2.%3.%4.%5.%6.%7"/>
+      <w:lvlJc w:val="left"/>
+      <w:pPr>
+        <w:ind w:left="1440" w:hanging="1440"/>
+      </w:pPr>
+      <w:rPr>
+        <w:rFonts w:hint="default"/>
+      </w:rPr>
+    </w:lvl>
+    <w:lvl w:ilvl="7">
+      <w:start w:val="1"/>
+      <w:numFmt w:val="decimal"/>
+      <w:lvlText w:val="%1.%2.%3.%4.%5.%6.%7.%8"/>
+      <w:lvlJc w:val="left"/>
+      <w:pPr>
+        <w:ind w:left="1440" w:hanging="1440"/>
+      </w:pPr>
+      <w:rPr>
+        <w:rFonts w:hint="default"/>
+      </w:rPr>
+    </w:lvl>
+    <w:lvl w:ilvl="8">
+      <w:start w:val="1"/>
+      <w:numFmt w:val="decimal"/>
+      <w:lvlText w:val="%1.%2.%3.%4.%5.%6.%7.%8.%9"/>
+      <w:lvlJc w:val="left"/>
+      <w:pPr>
+        <w:ind w:left="1800" w:hanging="1800"/>
+      </w:pPr>
+      <w:rPr>
+        <w:rFonts w:hint="default"/>
+      </w:rPr>
+    </w:lvl>
+  </w:abstractNum>
+  <w:abstractNum w:abstractNumId="3" w15:restartNumberingAfterBreak="0">
     <w:nsid w:val="6A56246F"/>
     <w:multiLevelType w:val="hybridMultilevel"/>
     <w:tmpl w:val="F09AF316"/>
@@ -1903,7 +2266,7 @@
       </w:rPr>
     </w:lvl>
   </w:abstractNum>
-  <w:abstractNum w:abstractNumId="2">
+  <w:abstractNum w:abstractNumId="4" w15:restartNumberingAfterBreak="0">
     <w:nsid w:val="7DE46B66"/>
     <w:multiLevelType w:val="multilevel"/>
     <w:tmpl w:val="61B4D130"/>
@@ -1939,7 +2302,7 @@
       <w:lvlText w:val="%1.%2.%3."/>
       <w:lvlJc w:val="left"/>
       <w:pPr>
-        <w:ind w:left="504" w:hanging="504"/>
+        <w:ind w:left="646" w:hanging="504"/>
       </w:pPr>
       <w:rPr>
         <w:rFonts w:hint="eastAsia"/>
@@ -2019,7 +2382,7 @@
       </w:rPr>
     </w:lvl>
   </w:abstractNum>
-  <w:abstractNum w:abstractNumId="3">
+  <w:abstractNum w:abstractNumId="5" w15:restartNumberingAfterBreak="0">
     <w:nsid w:val="7F861787"/>
     <w:multiLevelType w:val="multilevel"/>
     <w:tmpl w:val="5E7EA11C"/>
@@ -2137,16 +2500,22 @@
     </w:lvl>
   </w:abstractNum>
   <w:num w:numId="1">
+    <w:abstractNumId w:val="5"/>
+  </w:num>
+  <w:num w:numId="2">
+    <w:abstractNumId w:val="4"/>
+  </w:num>
+  <w:num w:numId="3">
     <w:abstractNumId w:val="3"/>
   </w:num>
-  <w:num w:numId="2">
-    <w:abstractNumId w:val="2"/>
-  </w:num>
-  <w:num w:numId="3">
+  <w:num w:numId="4">
     <w:abstractNumId w:val="1"/>
   </w:num>
-  <w:num w:numId="4">
+  <w:num w:numId="5">
     <w:abstractNumId w:val="0"/>
+  </w:num>
+  <w:num w:numId="6">
+    <w:abstractNumId w:val="2"/>
   </w:num>
 </w:numbering>
 </file>
@@ -2169,7 +2538,7 @@
       </w:pPr>
     </w:pPrDefault>
   </w:docDefaults>
-  <w:latentStyles w:defLockedState="0" w:defUIPriority="99" w:defSemiHidden="0" w:defUnhideWhenUsed="0" w:defQFormat="0" w:count="380">
+  <w:latentStyles w:defLockedState="0" w:defUIPriority="99" w:defSemiHidden="0" w:defUnhideWhenUsed="0" w:defQFormat="0" w:count="371">
     <w:lsdException w:name="Normal" w:uiPriority="0" w:qFormat="1"/>
     <w:lsdException w:name="heading 1" w:uiPriority="9" w:qFormat="1"/>
     <w:lsdException w:name="heading 2" w:semiHidden="1" w:uiPriority="9" w:unhideWhenUsed="1" w:qFormat="1"/>
@@ -2583,6 +2952,7 @@
         <w:numId w:val="2"/>
       </w:numPr>
       <w:spacing w:before="240"/>
+      <w:ind w:left="504"/>
       <w:outlineLvl w:val="1"/>
     </w:pPr>
     <w:rPr>
@@ -2785,6 +3155,34 @@
       <w:i/>
       <w:iCs/>
       <w:szCs w:val="30"/>
+    </w:rPr>
+  </w:style>
+  <w:style w:type="paragraph" w:styleId="Title">
+    <w:name w:val="Title"/>
+    <w:basedOn w:val="Normal"/>
+    <w:next w:val="Normal"/>
+    <w:link w:val="TitleChar"/>
+    <w:uiPriority w:val="10"/>
+    <w:qFormat/>
+    <w:rsid w:val="005509DF"/>
+    <w:pPr>
+      <w:spacing w:after="240"/>
+      <w:jc w:val="center"/>
+    </w:pPr>
+    <w:rPr>
+      <w:b/>
+      <w:bCs/>
+    </w:rPr>
+  </w:style>
+  <w:style w:type="character" w:customStyle="1" w:styleId="TitleChar">
+    <w:name w:val="Title Char"/>
+    <w:basedOn w:val="DefaultParagraphFont"/>
+    <w:link w:val="Title"/>
+    <w:uiPriority w:val="10"/>
+    <w:rsid w:val="005509DF"/>
+    <w:rPr>
+      <w:b/>
+      <w:bCs/>
     </w:rPr>
   </w:style>
 </w:styles>

</xml_diff>